<commit_message>
Fixed DH Clearance files generation
</commit_message>
<xml_diff>
--- a/public/templates/direct-hire/attachments-screenshots.docx
+++ b/public/templates/direct-hire/attachments-screenshots.docx
@@ -46,51 +46,139 @@
           <w:b/>
           <w:szCs w:val="14"/>
         </w:rPr>
-        <w:t>EMAIL ADDRESS</w:t>
-      </w:r>
+        <w:t xml:space="preserve">EMAIL </w:t>
+      </w:r>
+      <w:proofErr w:type="gramStart"/>
       <w:r>
         <w:rPr>
           <w:rFonts w:ascii="Calibri" w:eastAsia="Calibri" w:hAnsi="Calibri" w:cs="Arial"/>
           <w:b/>
           <w:szCs w:val="14"/>
         </w:rPr>
-        <w:t>:</w:t>
-      </w:r>
-    </w:p>
-    <w:p>
-      <w:pPr>
-        <w:spacing w:line="480" w:lineRule="auto"/>
-        <w:ind w:firstLine="567"/>
+        <w:t>ADDRESS</w:t>
+      </w:r>
+      <w:r>
         <w:rPr>
           <w:rFonts w:ascii="Calibri" w:eastAsia="Calibri" w:hAnsi="Calibri" w:cs="Arial"/>
           <w:b/>
           <w:szCs w:val="14"/>
         </w:rPr>
-      </w:pPr>
+        <w:t xml:space="preserve">: </w:t>
+      </w:r>
+      <w:r>
+        <w:rPr>
+          <w:rFonts w:ascii="Calibri" w:eastAsia="Calibri" w:hAnsi="Calibri" w:cs="Arial"/>
+          <w:bCs/>
+          <w:szCs w:val="14"/>
+        </w:rPr>
+        <w:t>{</w:t>
+      </w:r>
+      <w:proofErr w:type="gramEnd"/>
+      <w:r>
+        <w:rPr>
+          <w:rFonts w:ascii="Calibri" w:eastAsia="Calibri" w:hAnsi="Calibri" w:cs="Arial"/>
+          <w:bCs/>
+          <w:szCs w:val="14"/>
+        </w:rPr>
+        <w:t>%</w:t>
+      </w:r>
+      <w:proofErr w:type="gramStart"/>
+      <w:r>
+        <w:rPr>
+          <w:rFonts w:ascii="Calibri" w:eastAsia="Calibri" w:hAnsi="Calibri" w:cs="Arial"/>
+          <w:bCs/>
+          <w:szCs w:val="14"/>
+        </w:rPr>
+        <w:t>email</w:t>
+      </w:r>
+      <w:r>
+        <w:rPr>
+          <w:rFonts w:ascii="Calibri" w:eastAsia="Calibri" w:hAnsi="Calibri" w:cs="Arial"/>
+          <w:bCs/>
+          <w:szCs w:val="14"/>
+        </w:rPr>
+        <w:t>%</w:t>
+      </w:r>
+      <w:r>
+        <w:rPr>
+          <w:rFonts w:ascii="Calibri" w:eastAsia="Calibri" w:hAnsi="Calibri" w:cs="Arial"/>
+          <w:bCs/>
+          <w:szCs w:val="14"/>
+        </w:rPr>
+        <w:t>}</w:t>
+      </w:r>
+      <w:proofErr w:type="gramEnd"/>
+    </w:p>
+    <w:p>
+      <w:pPr>
+        <w:spacing w:line="480" w:lineRule="auto"/>
+        <w:ind w:firstLine="567"/>
+        <w:rPr>
+          <w:rFonts w:ascii="Calibri" w:eastAsia="Calibri" w:hAnsi="Calibri" w:cs="Arial"/>
+          <w:bCs/>
+          <w:szCs w:val="14"/>
+        </w:rPr>
+      </w:pPr>
+      <w:proofErr w:type="gramStart"/>
       <w:r>
         <w:rPr>
           <w:rFonts w:ascii="Calibri" w:eastAsia="Calibri" w:hAnsi="Calibri" w:cs="Arial"/>
           <w:b/>
           <w:szCs w:val="14"/>
         </w:rPr>
-        <w:t>CP#</w:t>
+        <w:t xml:space="preserve">CP#: </w:t>
       </w:r>
       <w:r>
         <w:rPr>
           <w:rFonts w:ascii="Calibri" w:eastAsia="Calibri" w:hAnsi="Calibri" w:cs="Arial"/>
-          <w:b/>
+          <w:bCs/>
           <w:szCs w:val="14"/>
         </w:rPr>
-        <w:t>:</w:t>
-      </w:r>
+        <w:t>{</w:t>
+      </w:r>
+      <w:proofErr w:type="gramEnd"/>
       <w:r>
         <w:rPr>
           <w:rFonts w:ascii="Calibri" w:eastAsia="Calibri" w:hAnsi="Calibri" w:cs="Arial"/>
-          <w:b/>
+          <w:bCs/>
           <w:szCs w:val="14"/>
         </w:rPr>
-        <w:tab/>
-      </w:r>
+        <w:t>%</w:t>
+      </w:r>
+      <w:proofErr w:type="gramStart"/>
+      <w:r>
+        <w:rPr>
+          <w:rFonts w:ascii="Calibri" w:eastAsia="Calibri" w:hAnsi="Calibri" w:cs="Arial"/>
+          <w:bCs/>
+          <w:szCs w:val="14"/>
+        </w:rPr>
+        <w:t>cellphone</w:t>
+      </w:r>
+      <w:r>
+        <w:rPr>
+          <w:rFonts w:ascii="Calibri" w:eastAsia="Calibri" w:hAnsi="Calibri" w:cs="Arial"/>
+          <w:bCs/>
+          <w:szCs w:val="14"/>
+        </w:rPr>
+        <w:t xml:space="preserve"> </w:t>
+      </w:r>
+      <w:r>
+        <w:rPr>
+          <w:rFonts w:ascii="Calibri" w:eastAsia="Calibri" w:hAnsi="Calibri" w:cs="Arial"/>
+          <w:bCs/>
+          <w:szCs w:val="14"/>
+        </w:rPr>
+        <w:t>%</w:t>
+      </w:r>
+      <w:r>
+        <w:rPr>
+          <w:rFonts w:ascii="Calibri" w:eastAsia="Calibri" w:hAnsi="Calibri" w:cs="Arial"/>
+          <w:bCs/>
+          <w:szCs w:val="14"/>
+        </w:rPr>
+        <w:t>}</w:t>
+      </w:r>
+      <w:proofErr w:type="gramEnd"/>
     </w:p>
     <w:p>
       <w:pPr>
@@ -109,115 +197,123 @@
     </w:p>
     <w:p>
       <w:pPr>
-        <w:ind w:left="567" w:right="992"/>
-        <w:rPr>
-          <w:rFonts w:ascii="Arial" w:hAnsi="Arial" w:cs="Arial"/>
-          <w:color w:val="FF0000"/>
-        </w:rPr>
-      </w:pPr>
-      <w:r>
-        <w:rPr>
-          <w:rFonts w:ascii="Arial" w:hAnsi="Arial" w:cs="Arial"/>
-        </w:rPr>
-        <w:t xml:space="preserve">No. of Processed Workers = </w:t>
-      </w:r>
-      <w:r>
-        <w:rPr>
-          <w:rFonts w:ascii="Arial" w:hAnsi="Arial" w:cs="Arial"/>
-        </w:rPr>
-        <w:t>0</w:t>
-      </w:r>
-      <w:r>
-        <w:rPr>
-          <w:rFonts w:ascii="Arial" w:hAnsi="Arial" w:cs="Arial"/>
-        </w:rPr>
-        <w:t xml:space="preserve"> in Principal</w:t>
-      </w:r>
-      <w:r>
-        <w:rPr>
-          <w:rFonts w:ascii="Arial" w:hAnsi="Arial" w:cs="Arial"/>
-        </w:rPr>
-        <w:t>,</w:t>
-      </w:r>
-      <w:r>
-        <w:rPr>
-          <w:rFonts w:ascii="Arial" w:hAnsi="Arial" w:cs="Arial"/>
-        </w:rPr>
-        <w:t xml:space="preserve"> </w:t>
-      </w:r>
-      <w:r>
-        <w:rPr>
-          <w:rFonts w:ascii="Arial" w:hAnsi="Arial" w:cs="Arial"/>
-        </w:rPr>
-        <w:t>0</w:t>
-      </w:r>
-      <w:r>
-        <w:rPr>
-          <w:rFonts w:ascii="Arial" w:hAnsi="Arial" w:cs="Arial"/>
-        </w:rPr>
-        <w:t xml:space="preserve"> in Landbased Accreditation System</w:t>
-      </w:r>
-      <w:r>
-        <w:rPr>
-          <w:rFonts w:ascii="Arial" w:hAnsi="Arial" w:cs="Arial"/>
-        </w:rPr>
-        <w:t xml:space="preserve"> </w:t>
-      </w:r>
-      <w:r>
-        <w:rPr>
-          <w:rFonts w:ascii="Arial" w:hAnsi="Arial" w:cs="Arial"/>
-          <w:color w:val="FF0000"/>
-        </w:rPr>
-        <w:t>(5)</w:t>
-      </w:r>
+        <w:ind w:right="992" w:firstLine="567"/>
+        <w:rPr>
+          <w:rFonts w:ascii="Arial" w:hAnsi="Arial" w:cs="Arial"/>
+        </w:rPr>
+      </w:pPr>
     </w:p>
     <w:p>
       <w:pPr>
-        <w:ind w:left="567" w:right="992"/>
-        <w:rPr>
-          <w:rFonts w:ascii="Arial" w:hAnsi="Arial" w:cs="Arial"/>
-        </w:rPr>
-      </w:pPr>
-      <w:r>
-        <w:rPr>
-          <w:rFonts w:ascii="Arial" w:hAnsi="Arial" w:cs="Arial"/>
-          <w:noProof/>
-        </w:rPr>
-        <w:drawing>
-          <wp:inline distT="0" distB="0" distL="0" distR="0" wp14:anchorId="189E9319" wp14:editId="167DD6B7">
-            <wp:extent cx="5172797" cy="1924319"/>
-            <wp:effectExtent l="0" t="0" r="0" b="0"/>
-            <wp:docPr id="1742598707" name="Picture 1"/>
-            <wp:cNvGraphicFramePr>
-              <a:graphicFrameLocks xmlns:a="http://schemas.openxmlformats.org/drawingml/2006/main" noChangeAspect="1"/>
-            </wp:cNvGraphicFramePr>
-            <a:graphic xmlns:a="http://schemas.openxmlformats.org/drawingml/2006/main">
-              <a:graphicData uri="http://schemas.openxmlformats.org/drawingml/2006/picture">
-                <pic:pic xmlns:pic="http://schemas.openxmlformats.org/drawingml/2006/picture">
-                  <pic:nvPicPr>
-                    <pic:cNvPr id="1742598707" name=""/>
-                    <pic:cNvPicPr/>
-                  </pic:nvPicPr>
-                  <pic:blipFill>
-                    <a:blip r:embed="rId11"/>
-                    <a:stretch>
-                      <a:fillRect/>
-                    </a:stretch>
-                  </pic:blipFill>
-                  <pic:spPr>
-                    <a:xfrm>
-                      <a:off x="0" y="0"/>
-                      <a:ext cx="5172797" cy="1924319"/>
-                    </a:xfrm>
-                    <a:prstGeom prst="rect">
-                      <a:avLst/>
-                    </a:prstGeom>
-                  </pic:spPr>
-                </pic:pic>
-              </a:graphicData>
-            </a:graphic>
-          </wp:inline>
-        </w:drawing>
+        <w:ind w:right="992" w:firstLine="567"/>
+        <w:rPr>
+          <w:rFonts w:ascii="Arial" w:hAnsi="Arial" w:cs="Arial"/>
+        </w:rPr>
+      </w:pPr>
+      <w:r>
+        <w:rPr>
+          <w:rFonts w:ascii="Arial" w:hAnsi="Arial" w:cs="Arial"/>
+        </w:rPr>
+        <w:t xml:space="preserve">No. of Processed Workers </w:t>
+      </w:r>
+      <w:proofErr w:type="gramStart"/>
+      <w:r>
+        <w:rPr>
+          <w:rFonts w:ascii="Arial" w:hAnsi="Arial" w:cs="Arial"/>
+        </w:rPr>
+        <w:t xml:space="preserve">= </w:t>
+      </w:r>
+      <w:r>
+        <w:rPr>
+          <w:rFonts w:ascii="Arial" w:hAnsi="Arial" w:cs="Arial"/>
+        </w:rPr>
+        <w:t>{%</w:t>
+      </w:r>
+      <w:proofErr w:type="gramEnd"/>
+      <w:r>
+        <w:rPr>
+          <w:rFonts w:ascii="Arial" w:hAnsi="Arial" w:cs="Arial"/>
+        </w:rPr>
+        <w:t xml:space="preserve"> processed_workers_</w:t>
+      </w:r>
+      <w:proofErr w:type="gramStart"/>
+      <w:r>
+        <w:rPr>
+          <w:rFonts w:ascii="Arial" w:hAnsi="Arial" w:cs="Arial"/>
+        </w:rPr>
+        <w:t>principal %}</w:t>
+      </w:r>
+      <w:proofErr w:type="gramEnd"/>
+      <w:r>
+        <w:rPr>
+          <w:rFonts w:ascii="Arial" w:hAnsi="Arial" w:cs="Arial"/>
+        </w:rPr>
+        <w:t xml:space="preserve"> </w:t>
+      </w:r>
+      <w:r>
+        <w:rPr>
+          <w:rFonts w:ascii="Arial" w:hAnsi="Arial" w:cs="Arial"/>
+        </w:rPr>
+        <w:t xml:space="preserve">in </w:t>
+      </w:r>
+      <w:proofErr w:type="gramStart"/>
+      <w:r>
+        <w:rPr>
+          <w:rFonts w:ascii="Arial" w:hAnsi="Arial" w:cs="Arial"/>
+        </w:rPr>
+        <w:t>Principal</w:t>
+      </w:r>
+      <w:proofErr w:type="gramEnd"/>
+      <w:r>
+        <w:rPr>
+          <w:rFonts w:ascii="Arial" w:hAnsi="Arial" w:cs="Arial"/>
+        </w:rPr>
+        <w:t>,</w:t>
+      </w:r>
+      <w:r>
+        <w:rPr>
+          <w:rFonts w:ascii="Arial" w:hAnsi="Arial" w:cs="Arial"/>
+        </w:rPr>
+        <w:t xml:space="preserve"> </w:t>
+      </w:r>
+      <w:r>
+        <w:rPr>
+          <w:rFonts w:ascii="Arial" w:hAnsi="Arial" w:cs="Arial"/>
+        </w:rPr>
+        <w:t>{% processed_workers_</w:t>
+      </w:r>
+      <w:proofErr w:type="gramStart"/>
+      <w:r>
+        <w:rPr>
+          <w:rFonts w:ascii="Arial" w:hAnsi="Arial" w:cs="Arial"/>
+        </w:rPr>
+        <w:t>las %}</w:t>
+      </w:r>
+      <w:proofErr w:type="gramEnd"/>
+      <w:r>
+        <w:rPr>
+          <w:rFonts w:ascii="Arial" w:hAnsi="Arial" w:cs="Arial"/>
+        </w:rPr>
+        <w:t xml:space="preserve"> </w:t>
+      </w:r>
+      <w:r>
+        <w:rPr>
+          <w:rFonts w:ascii="Arial" w:hAnsi="Arial" w:cs="Arial"/>
+        </w:rPr>
+        <w:t>in Landbased Accreditation System</w:t>
+      </w:r>
+      <w:r>
+        <w:rPr>
+          <w:rFonts w:ascii="Arial" w:hAnsi="Arial" w:cs="Arial"/>
+        </w:rPr>
+        <w:t xml:space="preserve"> </w:t>
+      </w:r>
+      <w:r>
+        <w:rPr>
+          <w:rFonts w:ascii="Arial" w:hAnsi="Arial" w:cs="Arial"/>
+          <w:color w:val="FF0000"/>
+        </w:rPr>
+        <w:t>(5)</w:t>
       </w:r>
     </w:p>
     <w:p>
@@ -225,6 +321,7 @@
         <w:ind w:left="567" w:right="992"/>
         <w:rPr>
           <w:rFonts w:ascii="Arial" w:hAnsi="Arial" w:cs="Arial"/>
+          <w:noProof/>
         </w:rPr>
       </w:pPr>
     </w:p>
@@ -235,43 +332,56 @@
           <w:rFonts w:ascii="Arial" w:hAnsi="Arial" w:cs="Arial"/>
         </w:rPr>
       </w:pPr>
+      <w:r>
+        <w:rPr>
+          <w:rFonts w:ascii="Arial" w:hAnsi="Arial" w:cs="Arial"/>
+        </w:rPr>
+        <w:t xml:space="preserve">{%image </w:t>
+      </w:r>
+      <w:proofErr w:type="gramStart"/>
+      <w:r>
+        <w:rPr>
+          <w:rFonts w:ascii="Arial" w:hAnsi="Arial" w:cs="Arial"/>
+        </w:rPr>
+        <w:t>screenshot1%}</w:t>
+      </w:r>
+      <w:proofErr w:type="gramEnd"/>
     </w:p>
     <w:p>
       <w:pPr>
         <w:ind w:left="567" w:right="992"/>
         <w:rPr>
           <w:rFonts w:ascii="Arial" w:hAnsi="Arial" w:cs="Arial"/>
-          <w:color w:val="FF0000"/>
-        </w:rPr>
-      </w:pPr>
-      <w:r>
-        <w:rPr>
-          <w:rFonts w:ascii="Arial" w:hAnsi="Arial" w:cs="Arial"/>
-        </w:rPr>
-        <w:t>MWO/POLO/PE/PCG Validation</w:t>
-      </w:r>
-      <w:r>
-        <w:rPr>
-          <w:rFonts w:ascii="Arial" w:hAnsi="Arial" w:cs="Arial"/>
-        </w:rPr>
-        <w:t xml:space="preserve"> </w:t>
-      </w:r>
-      <w:r>
-        <w:rPr>
-          <w:rFonts w:ascii="Arial" w:hAnsi="Arial" w:cs="Arial"/>
-          <w:color w:val="FF0000"/>
-        </w:rPr>
-        <w:t>(6)</w:t>
-      </w:r>
+        </w:rPr>
+      </w:pPr>
     </w:p>
     <w:p>
       <w:pPr>
         <w:ind w:left="567" w:right="992"/>
         <w:rPr>
           <w:rFonts w:ascii="Arial" w:hAnsi="Arial" w:cs="Arial"/>
-          <w:noProof/>
-        </w:rPr>
-      </w:pPr>
+          <w:color w:val="FF0000"/>
+        </w:rPr>
+      </w:pPr>
+      <w:r>
+        <w:rPr>
+          <w:rFonts w:ascii="Arial" w:hAnsi="Arial" w:cs="Arial"/>
+        </w:rPr>
+        <w:t>MWO/POLO/PE/PCG Validation</w:t>
+      </w:r>
+      <w:r>
+        <w:rPr>
+          <w:rFonts w:ascii="Arial" w:hAnsi="Arial" w:cs="Arial"/>
+        </w:rPr>
+        <w:t xml:space="preserve"> </w:t>
+      </w:r>
+      <w:r>
+        <w:rPr>
+          <w:rFonts w:ascii="Arial" w:hAnsi="Arial" w:cs="Arial"/>
+          <w:color w:val="FF0000"/>
+        </w:rPr>
+        <w:t>(6)</w:t>
+      </w:r>
     </w:p>
     <w:p>
       <w:pPr>
@@ -282,52 +392,34 @@
           <w:noProof/>
         </w:rPr>
       </w:pPr>
-      <w:r>
-        <w:rPr>
-          <w:rFonts w:ascii="Arial" w:hAnsi="Arial" w:cs="Arial"/>
-          <w:noProof/>
-        </w:rPr>
-        <w:drawing>
-          <wp:inline distT="0" distB="0" distL="0" distR="0" wp14:anchorId="481F45C3" wp14:editId="57FF1C29">
-            <wp:extent cx="6750685" cy="2736215"/>
-            <wp:effectExtent l="0" t="0" r="0" b="6985"/>
-            <wp:docPr id="494922089" name="Picture 1"/>
-            <wp:cNvGraphicFramePr>
-              <a:graphicFrameLocks xmlns:a="http://schemas.openxmlformats.org/drawingml/2006/main" noChangeAspect="1"/>
-            </wp:cNvGraphicFramePr>
-            <a:graphic xmlns:a="http://schemas.openxmlformats.org/drawingml/2006/main">
-              <a:graphicData uri="http://schemas.openxmlformats.org/drawingml/2006/picture">
-                <pic:pic xmlns:pic="http://schemas.openxmlformats.org/drawingml/2006/picture">
-                  <pic:nvPicPr>
-                    <pic:cNvPr id="494922089" name=""/>
-                    <pic:cNvPicPr/>
-                  </pic:nvPicPr>
-                  <pic:blipFill>
-                    <a:blip r:embed="rId12"/>
-                    <a:stretch>
-                      <a:fillRect/>
-                    </a:stretch>
-                  </pic:blipFill>
-                  <pic:spPr>
-                    <a:xfrm>
-                      <a:off x="0" y="0"/>
-                      <a:ext cx="6750685" cy="2736215"/>
-                    </a:xfrm>
-                    <a:prstGeom prst="rect">
-                      <a:avLst/>
-                    </a:prstGeom>
-                  </pic:spPr>
-                </pic:pic>
-              </a:graphicData>
-            </a:graphic>
-          </wp:inline>
-        </w:drawing>
-      </w:r>
     </w:p>
     <w:p>
       <w:pPr>
         <w:spacing w:after="160" w:line="259" w:lineRule="auto"/>
-        <w:ind w:right="992"/>
+        <w:ind w:right="992" w:firstLine="567"/>
+        <w:rPr>
+          <w:rFonts w:ascii="Arial" w:hAnsi="Arial" w:cs="Arial"/>
+        </w:rPr>
+      </w:pPr>
+      <w:r>
+        <w:rPr>
+          <w:rFonts w:ascii="Arial" w:hAnsi="Arial" w:cs="Arial"/>
+        </w:rPr>
+        <w:t xml:space="preserve">{%image </w:t>
+      </w:r>
+      <w:proofErr w:type="gramStart"/>
+      <w:r>
+        <w:rPr>
+          <w:rFonts w:ascii="Arial" w:hAnsi="Arial" w:cs="Arial"/>
+        </w:rPr>
+        <w:t>screenshot2%}</w:t>
+      </w:r>
+      <w:proofErr w:type="gramEnd"/>
+    </w:p>
+    <w:p>
+      <w:pPr>
+        <w:spacing w:after="160" w:line="259" w:lineRule="auto"/>
+        <w:ind w:right="992" w:firstLine="567"/>
         <w:rPr>
           <w:rFonts w:ascii="Arial" w:hAnsi="Arial" w:cs="Arial"/>
           <w:noProof/>
@@ -730,7 +822,7 @@
               <v:stroke joinstyle="miter"/>
               <v:path gradientshapeok="t" o:connecttype="rect"/>
             </v:shapetype>
-            <v:shape id="Text Box 1" o:spid="_x0000_s1054" type="#_x0000_t202" style="position:absolute;margin-left:93pt;margin-top:-17.4pt;width:323.7pt;height:21.4pt;z-index:251663360;visibility:visible;mso-wrap-style:square;mso-width-percent:0;mso-wrap-distance-left:9pt;mso-wrap-distance-top:0;mso-wrap-distance-right:9pt;mso-wrap-distance-bottom:0;mso-position-horizontal:absolute;mso-position-horizontal-relative:margin;mso-position-vertical:absolute;mso-position-vertical-relative:text;mso-width-percent:0;mso-width-relative:margin;v-text-anchor:top" o:gfxdata="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" filled="f" stroked="f" strokeweight=".5pt">
+            <v:shape id="Text Box 1" o:spid="_x0000_s1026" type="#_x0000_t202" style="position:absolute;margin-left:93pt;margin-top:-17.4pt;width:323.7pt;height:21.4pt;z-index:251663360;visibility:visible;mso-wrap-style:square;mso-width-percent:0;mso-wrap-distance-left:9pt;mso-wrap-distance-top:0;mso-wrap-distance-right:9pt;mso-wrap-distance-bottom:0;mso-position-horizontal:absolute;mso-position-horizontal-relative:margin;mso-position-vertical:absolute;mso-position-vertical-relative:text;mso-width-percent:0;mso-width-relative:margin;v-text-anchor:top" o:gfxdata="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" filled="f" stroked="f" strokeweight=".5pt">
               <v:textbox>
                 <w:txbxContent>
                   <w:p>
@@ -1042,11 +1134,11 @@
         </mc:Choice>
         <mc:Fallback>
           <w:pict>
-            <v:group w14:anchorId="53D4A91B" id="Group 776928792" o:spid="_x0000_s1055" style="position:absolute;margin-left:94.85pt;margin-top:-79.15pt;width:394.25pt;height:70.9pt;z-index:251659264;mso-position-horizontal-relative:margin;mso-width-relative:margin;mso-height-relative:margin" coordorigin="7792,-318" coordsize="50078,9023" o:gfxdata="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">
-              <v:line id="Straight Connector 1787522481" o:spid="_x0000_s1056" style="position:absolute;flip:y;visibility:visible;mso-wrap-style:square" from="8269,7394" to="47305,7395" o:connectortype="straight" o:gfxdata="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" strokecolor="black [3200]" strokeweight=".5pt">
+            <v:group w14:anchorId="53D4A91B" id="Group 776928792" o:spid="_x0000_s1027" style="position:absolute;margin-left:94.85pt;margin-top:-79.15pt;width:394.25pt;height:70.9pt;z-index:251659264;mso-position-horizontal-relative:margin;mso-width-relative:margin;mso-height-relative:margin" coordorigin="7792,-318" coordsize="50078,9023" o:gfxdata="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">
+              <v:line id="Straight Connector 1787522481" o:spid="_x0000_s1028" style="position:absolute;flip:y;visibility:visible;mso-wrap-style:square" from="8269,7394" to="47305,7395" o:connectortype="straight" o:gfxdata="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" strokecolor="black [3200]" strokeweight=".5pt">
                 <v:stroke linestyle="thinThin" joinstyle="miter" endcap="round"/>
               </v:line>
-              <v:shape id="_x0000_s1057" type="#_x0000_t202" style="position:absolute;left:7792;top:200;width:41300;height:8455;visibility:visible;mso-wrap-style:square;v-text-anchor:top" o:gfxdata="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" filled="f" stroked="f">
+              <v:shape id="Text Box 2" o:spid="_x0000_s1029" type="#_x0000_t202" style="position:absolute;left:7792;top:200;width:41300;height:8455;visibility:visible;mso-wrap-style:square;v-text-anchor:top" o:gfxdata="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" filled="f" stroked="f">
                 <v:textbox>
                   <w:txbxContent>
                     <w:p>
@@ -1102,51 +1194,7 @@
                           <w:sz w:val="16"/>
                           <w:szCs w:val="18"/>
                         </w:rPr>
-                        <w:t xml:space="preserve">Basement, </w:t>
-                      </w:r>
-                      <w:proofErr w:type="spellStart"/>
-                      <w:r>
-                        <w:rPr>
-                          <w:rFonts w:ascii="Times New Roman" w:hAnsi="Times New Roman" w:cs="Times New Roman"/>
-                          <w:b/>
-                          <w:bCs/>
-                          <w:sz w:val="16"/>
-                          <w:szCs w:val="18"/>
-                        </w:rPr>
-                        <w:t>Andenson</w:t>
-                      </w:r>
-                      <w:proofErr w:type="spellEnd"/>
-                      <w:r>
-                        <w:rPr>
-                          <w:rFonts w:ascii="Times New Roman" w:hAnsi="Times New Roman" w:cs="Times New Roman"/>
-                          <w:b/>
-                          <w:bCs/>
-                          <w:sz w:val="16"/>
-                          <w:szCs w:val="18"/>
-                        </w:rPr>
-                        <w:t xml:space="preserve"> Building II, </w:t>
-                      </w:r>
-                      <w:proofErr w:type="spellStart"/>
-                      <w:r>
-                        <w:rPr>
-                          <w:rFonts w:ascii="Times New Roman" w:hAnsi="Times New Roman" w:cs="Times New Roman"/>
-                          <w:b/>
-                          <w:bCs/>
-                          <w:sz w:val="16"/>
-                          <w:szCs w:val="18"/>
-                        </w:rPr>
-                        <w:t>Brgy</w:t>
-                      </w:r>
-                      <w:proofErr w:type="spellEnd"/>
-                      <w:r>
-                        <w:rPr>
-                          <w:rFonts w:ascii="Times New Roman" w:hAnsi="Times New Roman" w:cs="Times New Roman"/>
-                          <w:b/>
-                          <w:bCs/>
-                          <w:sz w:val="16"/>
-                          <w:szCs w:val="18"/>
-                        </w:rPr>
-                        <w:t>. Parian, Calamba City, Laguna 4027</w:t>
+                        <w:t>Basement, Andenson Building II, Brgy. Parian, Calamba City, Laguna 4027</w:t>
                       </w:r>
                     </w:p>
                     <w:p>
@@ -1178,7 +1226,7 @@
                 <v:path o:extrusionok="f" gradientshapeok="t" o:connecttype="rect"/>
                 <o:lock v:ext="edit" aspectratio="t"/>
               </v:shapetype>
-              <v:shape id="Picture 1688640179" o:spid="_x0000_s1058" type="#_x0000_t75" style="position:absolute;left:47628;top:-318;width:10242;height:9023;visibility:visible;mso-wrap-style:square" o:gfxdata="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">
+              <v:shape id="Picture 1688640179" o:spid="_x0000_s1030" type="#_x0000_t75" style="position:absolute;left:47628;top:-318;width:10242;height:9023;visibility:visible;mso-wrap-style:square" o:gfxdata="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">
                 <v:imagedata r:id="rId6" o:title="" chromakey="#fefefe"/>
               </v:shape>
               <w10:wrap anchorx="margin"/>
@@ -1287,7 +1335,7 @@
         <v:path o:extrusionok="f" gradientshapeok="t" o:connecttype="rect"/>
         <o:lock v:ext="edit" aspectratio="t"/>
       </v:shapetype>
-      <v:shape id="_x0000_i1031" type="#_x0000_t75" style="width:45pt;height:28.5pt;visibility:visible;mso-wrap-style:square" o:bullet="t">
+      <v:shape id="_x0000_i1034" type="#_x0000_t75" style="width:45pt;height:28.5pt;visibility:visible;mso-wrap-style:square" o:bullet="t">
         <v:imagedata r:id="rId1" o:title=""/>
       </v:shape>
     </w:pict>
@@ -1406,6 +1454,155 @@
     </w:lvl>
   </w:abstractNum>
   <w:abstractNum w:abstractNumId="1" w15:restartNumberingAfterBreak="0">
+    <w:nsid w:val="1DD64006"/>
+    <w:multiLevelType w:val="multilevel"/>
+    <w:tmpl w:val="BEBCBEB6"/>
+    <w:lvl w:ilvl="0">
+      <w:start w:val="1"/>
+      <w:numFmt w:val="bullet"/>
+      <w:lvlText w:val=""/>
+      <w:lvlJc w:val="left"/>
+      <w:pPr>
+        <w:tabs>
+          <w:tab w:val="num" w:pos="720"/>
+        </w:tabs>
+        <w:ind w:left="720" w:hanging="360"/>
+      </w:pPr>
+      <w:rPr>
+        <w:rFonts w:ascii="Symbol" w:hAnsi="Symbol" w:hint="default"/>
+        <w:sz w:val="20"/>
+      </w:rPr>
+    </w:lvl>
+    <w:lvl w:ilvl="1" w:tentative="1">
+      <w:start w:val="1"/>
+      <w:numFmt w:val="bullet"/>
+      <w:lvlText w:val="o"/>
+      <w:lvlJc w:val="left"/>
+      <w:pPr>
+        <w:tabs>
+          <w:tab w:val="num" w:pos="1440"/>
+        </w:tabs>
+        <w:ind w:left="1440" w:hanging="360"/>
+      </w:pPr>
+      <w:rPr>
+        <w:rFonts w:ascii="Courier New" w:hAnsi="Courier New" w:hint="default"/>
+        <w:sz w:val="20"/>
+      </w:rPr>
+    </w:lvl>
+    <w:lvl w:ilvl="2" w:tentative="1">
+      <w:start w:val="1"/>
+      <w:numFmt w:val="bullet"/>
+      <w:lvlText w:val=""/>
+      <w:lvlJc w:val="left"/>
+      <w:pPr>
+        <w:tabs>
+          <w:tab w:val="num" w:pos="2160"/>
+        </w:tabs>
+        <w:ind w:left="2160" w:hanging="360"/>
+      </w:pPr>
+      <w:rPr>
+        <w:rFonts w:ascii="Wingdings" w:hAnsi="Wingdings" w:hint="default"/>
+        <w:sz w:val="20"/>
+      </w:rPr>
+    </w:lvl>
+    <w:lvl w:ilvl="3" w:tentative="1">
+      <w:start w:val="1"/>
+      <w:numFmt w:val="bullet"/>
+      <w:lvlText w:val=""/>
+      <w:lvlJc w:val="left"/>
+      <w:pPr>
+        <w:tabs>
+          <w:tab w:val="num" w:pos="2880"/>
+        </w:tabs>
+        <w:ind w:left="2880" w:hanging="360"/>
+      </w:pPr>
+      <w:rPr>
+        <w:rFonts w:ascii="Wingdings" w:hAnsi="Wingdings" w:hint="default"/>
+        <w:sz w:val="20"/>
+      </w:rPr>
+    </w:lvl>
+    <w:lvl w:ilvl="4" w:tentative="1">
+      <w:start w:val="1"/>
+      <w:numFmt w:val="bullet"/>
+      <w:lvlText w:val=""/>
+      <w:lvlJc w:val="left"/>
+      <w:pPr>
+        <w:tabs>
+          <w:tab w:val="num" w:pos="3600"/>
+        </w:tabs>
+        <w:ind w:left="3600" w:hanging="360"/>
+      </w:pPr>
+      <w:rPr>
+        <w:rFonts w:ascii="Wingdings" w:hAnsi="Wingdings" w:hint="default"/>
+        <w:sz w:val="20"/>
+      </w:rPr>
+    </w:lvl>
+    <w:lvl w:ilvl="5" w:tentative="1">
+      <w:start w:val="1"/>
+      <w:numFmt w:val="bullet"/>
+      <w:lvlText w:val=""/>
+      <w:lvlJc w:val="left"/>
+      <w:pPr>
+        <w:tabs>
+          <w:tab w:val="num" w:pos="4320"/>
+        </w:tabs>
+        <w:ind w:left="4320" w:hanging="360"/>
+      </w:pPr>
+      <w:rPr>
+        <w:rFonts w:ascii="Wingdings" w:hAnsi="Wingdings" w:hint="default"/>
+        <w:sz w:val="20"/>
+      </w:rPr>
+    </w:lvl>
+    <w:lvl w:ilvl="6" w:tentative="1">
+      <w:start w:val="1"/>
+      <w:numFmt w:val="bullet"/>
+      <w:lvlText w:val=""/>
+      <w:lvlJc w:val="left"/>
+      <w:pPr>
+        <w:tabs>
+          <w:tab w:val="num" w:pos="5040"/>
+        </w:tabs>
+        <w:ind w:left="5040" w:hanging="360"/>
+      </w:pPr>
+      <w:rPr>
+        <w:rFonts w:ascii="Wingdings" w:hAnsi="Wingdings" w:hint="default"/>
+        <w:sz w:val="20"/>
+      </w:rPr>
+    </w:lvl>
+    <w:lvl w:ilvl="7" w:tentative="1">
+      <w:start w:val="1"/>
+      <w:numFmt w:val="bullet"/>
+      <w:lvlText w:val=""/>
+      <w:lvlJc w:val="left"/>
+      <w:pPr>
+        <w:tabs>
+          <w:tab w:val="num" w:pos="5760"/>
+        </w:tabs>
+        <w:ind w:left="5760" w:hanging="360"/>
+      </w:pPr>
+      <w:rPr>
+        <w:rFonts w:ascii="Wingdings" w:hAnsi="Wingdings" w:hint="default"/>
+        <w:sz w:val="20"/>
+      </w:rPr>
+    </w:lvl>
+    <w:lvl w:ilvl="8" w:tentative="1">
+      <w:start w:val="1"/>
+      <w:numFmt w:val="bullet"/>
+      <w:lvlText w:val=""/>
+      <w:lvlJc w:val="left"/>
+      <w:pPr>
+        <w:tabs>
+          <w:tab w:val="num" w:pos="6480"/>
+        </w:tabs>
+        <w:ind w:left="6480" w:hanging="360"/>
+      </w:pPr>
+      <w:rPr>
+        <w:rFonts w:ascii="Wingdings" w:hAnsi="Wingdings" w:hint="default"/>
+        <w:sz w:val="20"/>
+      </w:rPr>
+    </w:lvl>
+  </w:abstractNum>
+  <w:abstractNum w:abstractNumId="2" w15:restartNumberingAfterBreak="0">
     <w:nsid w:val="26A706AE"/>
     <w:multiLevelType w:val="hybridMultilevel"/>
     <w:tmpl w:val="FDCAC69C"/>
@@ -1518,7 +1715,7 @@
       </w:rPr>
     </w:lvl>
   </w:abstractNum>
-  <w:abstractNum w:abstractNumId="2" w15:restartNumberingAfterBreak="0">
+  <w:abstractNum w:abstractNumId="3" w15:restartNumberingAfterBreak="0">
     <w:nsid w:val="2A553D15"/>
     <w:multiLevelType w:val="hybridMultilevel"/>
     <w:tmpl w:val="DE84FC8E"/>
@@ -1607,7 +1804,7 @@
       </w:pPr>
     </w:lvl>
   </w:abstractNum>
-  <w:abstractNum w:abstractNumId="3" w15:restartNumberingAfterBreak="0">
+  <w:abstractNum w:abstractNumId="4" w15:restartNumberingAfterBreak="0">
     <w:nsid w:val="2CCC4616"/>
     <w:multiLevelType w:val="hybridMultilevel"/>
     <w:tmpl w:val="1716FA16"/>
@@ -1721,7 +1918,7 @@
       </w:rPr>
     </w:lvl>
   </w:abstractNum>
-  <w:abstractNum w:abstractNumId="4" w15:restartNumberingAfterBreak="0">
+  <w:abstractNum w:abstractNumId="5" w15:restartNumberingAfterBreak="0">
     <w:nsid w:val="2E4B3D6E"/>
     <w:multiLevelType w:val="hybridMultilevel"/>
     <w:tmpl w:val="D7FA168A"/>
@@ -1834,7 +2031,7 @@
       </w:rPr>
     </w:lvl>
   </w:abstractNum>
-  <w:abstractNum w:abstractNumId="5" w15:restartNumberingAfterBreak="0">
+  <w:abstractNum w:abstractNumId="6" w15:restartNumberingAfterBreak="0">
     <w:nsid w:val="2E746046"/>
     <w:multiLevelType w:val="hybridMultilevel"/>
     <w:tmpl w:val="5004092E"/>
@@ -1923,7 +2120,7 @@
       </w:pPr>
     </w:lvl>
   </w:abstractNum>
-  <w:abstractNum w:abstractNumId="6" w15:restartNumberingAfterBreak="0">
+  <w:abstractNum w:abstractNumId="7" w15:restartNumberingAfterBreak="0">
     <w:nsid w:val="329D7E78"/>
     <w:multiLevelType w:val="hybridMultilevel"/>
     <w:tmpl w:val="93909DBC"/>
@@ -2009,7 +2206,7 @@
       </w:pPr>
     </w:lvl>
   </w:abstractNum>
-  <w:abstractNum w:abstractNumId="7" w15:restartNumberingAfterBreak="0">
+  <w:abstractNum w:abstractNumId="8" w15:restartNumberingAfterBreak="0">
     <w:nsid w:val="36E2452C"/>
     <w:multiLevelType w:val="hybridMultilevel"/>
     <w:tmpl w:val="DE84FC8E"/>
@@ -2098,7 +2295,7 @@
       </w:pPr>
     </w:lvl>
   </w:abstractNum>
-  <w:abstractNum w:abstractNumId="8" w15:restartNumberingAfterBreak="0">
+  <w:abstractNum w:abstractNumId="9" w15:restartNumberingAfterBreak="0">
     <w:nsid w:val="4EF1310B"/>
     <w:multiLevelType w:val="hybridMultilevel"/>
     <w:tmpl w:val="BFE8A894"/>
@@ -2212,7 +2409,156 @@
       </w:rPr>
     </w:lvl>
   </w:abstractNum>
-  <w:abstractNum w:abstractNumId="9" w15:restartNumberingAfterBreak="0">
+  <w:abstractNum w:abstractNumId="10" w15:restartNumberingAfterBreak="0">
+    <w:nsid w:val="544C30A9"/>
+    <w:multiLevelType w:val="multilevel"/>
+    <w:tmpl w:val="19588B58"/>
+    <w:lvl w:ilvl="0">
+      <w:start w:val="1"/>
+      <w:numFmt w:val="bullet"/>
+      <w:lvlText w:val=""/>
+      <w:lvlJc w:val="left"/>
+      <w:pPr>
+        <w:tabs>
+          <w:tab w:val="num" w:pos="720"/>
+        </w:tabs>
+        <w:ind w:left="720" w:hanging="360"/>
+      </w:pPr>
+      <w:rPr>
+        <w:rFonts w:ascii="Symbol" w:hAnsi="Symbol" w:hint="default"/>
+        <w:sz w:val="20"/>
+      </w:rPr>
+    </w:lvl>
+    <w:lvl w:ilvl="1" w:tentative="1">
+      <w:start w:val="1"/>
+      <w:numFmt w:val="bullet"/>
+      <w:lvlText w:val="o"/>
+      <w:lvlJc w:val="left"/>
+      <w:pPr>
+        <w:tabs>
+          <w:tab w:val="num" w:pos="1440"/>
+        </w:tabs>
+        <w:ind w:left="1440" w:hanging="360"/>
+      </w:pPr>
+      <w:rPr>
+        <w:rFonts w:ascii="Courier New" w:hAnsi="Courier New" w:hint="default"/>
+        <w:sz w:val="20"/>
+      </w:rPr>
+    </w:lvl>
+    <w:lvl w:ilvl="2" w:tentative="1">
+      <w:start w:val="1"/>
+      <w:numFmt w:val="bullet"/>
+      <w:lvlText w:val=""/>
+      <w:lvlJc w:val="left"/>
+      <w:pPr>
+        <w:tabs>
+          <w:tab w:val="num" w:pos="2160"/>
+        </w:tabs>
+        <w:ind w:left="2160" w:hanging="360"/>
+      </w:pPr>
+      <w:rPr>
+        <w:rFonts w:ascii="Wingdings" w:hAnsi="Wingdings" w:hint="default"/>
+        <w:sz w:val="20"/>
+      </w:rPr>
+    </w:lvl>
+    <w:lvl w:ilvl="3" w:tentative="1">
+      <w:start w:val="1"/>
+      <w:numFmt w:val="bullet"/>
+      <w:lvlText w:val=""/>
+      <w:lvlJc w:val="left"/>
+      <w:pPr>
+        <w:tabs>
+          <w:tab w:val="num" w:pos="2880"/>
+        </w:tabs>
+        <w:ind w:left="2880" w:hanging="360"/>
+      </w:pPr>
+      <w:rPr>
+        <w:rFonts w:ascii="Wingdings" w:hAnsi="Wingdings" w:hint="default"/>
+        <w:sz w:val="20"/>
+      </w:rPr>
+    </w:lvl>
+    <w:lvl w:ilvl="4" w:tentative="1">
+      <w:start w:val="1"/>
+      <w:numFmt w:val="bullet"/>
+      <w:lvlText w:val=""/>
+      <w:lvlJc w:val="left"/>
+      <w:pPr>
+        <w:tabs>
+          <w:tab w:val="num" w:pos="3600"/>
+        </w:tabs>
+        <w:ind w:left="3600" w:hanging="360"/>
+      </w:pPr>
+      <w:rPr>
+        <w:rFonts w:ascii="Wingdings" w:hAnsi="Wingdings" w:hint="default"/>
+        <w:sz w:val="20"/>
+      </w:rPr>
+    </w:lvl>
+    <w:lvl w:ilvl="5" w:tentative="1">
+      <w:start w:val="1"/>
+      <w:numFmt w:val="bullet"/>
+      <w:lvlText w:val=""/>
+      <w:lvlJc w:val="left"/>
+      <w:pPr>
+        <w:tabs>
+          <w:tab w:val="num" w:pos="4320"/>
+        </w:tabs>
+        <w:ind w:left="4320" w:hanging="360"/>
+      </w:pPr>
+      <w:rPr>
+        <w:rFonts w:ascii="Wingdings" w:hAnsi="Wingdings" w:hint="default"/>
+        <w:sz w:val="20"/>
+      </w:rPr>
+    </w:lvl>
+    <w:lvl w:ilvl="6" w:tentative="1">
+      <w:start w:val="1"/>
+      <w:numFmt w:val="bullet"/>
+      <w:lvlText w:val=""/>
+      <w:lvlJc w:val="left"/>
+      <w:pPr>
+        <w:tabs>
+          <w:tab w:val="num" w:pos="5040"/>
+        </w:tabs>
+        <w:ind w:left="5040" w:hanging="360"/>
+      </w:pPr>
+      <w:rPr>
+        <w:rFonts w:ascii="Wingdings" w:hAnsi="Wingdings" w:hint="default"/>
+        <w:sz w:val="20"/>
+      </w:rPr>
+    </w:lvl>
+    <w:lvl w:ilvl="7" w:tentative="1">
+      <w:start w:val="1"/>
+      <w:numFmt w:val="bullet"/>
+      <w:lvlText w:val=""/>
+      <w:lvlJc w:val="left"/>
+      <w:pPr>
+        <w:tabs>
+          <w:tab w:val="num" w:pos="5760"/>
+        </w:tabs>
+        <w:ind w:left="5760" w:hanging="360"/>
+      </w:pPr>
+      <w:rPr>
+        <w:rFonts w:ascii="Wingdings" w:hAnsi="Wingdings" w:hint="default"/>
+        <w:sz w:val="20"/>
+      </w:rPr>
+    </w:lvl>
+    <w:lvl w:ilvl="8" w:tentative="1">
+      <w:start w:val="1"/>
+      <w:numFmt w:val="bullet"/>
+      <w:lvlText w:val=""/>
+      <w:lvlJc w:val="left"/>
+      <w:pPr>
+        <w:tabs>
+          <w:tab w:val="num" w:pos="6480"/>
+        </w:tabs>
+        <w:ind w:left="6480" w:hanging="360"/>
+      </w:pPr>
+      <w:rPr>
+        <w:rFonts w:ascii="Wingdings" w:hAnsi="Wingdings" w:hint="default"/>
+        <w:sz w:val="20"/>
+      </w:rPr>
+    </w:lvl>
+  </w:abstractNum>
+  <w:abstractNum w:abstractNumId="11" w15:restartNumberingAfterBreak="0">
     <w:nsid w:val="5D8909AC"/>
     <w:multiLevelType w:val="hybridMultilevel"/>
     <w:tmpl w:val="B92EA76A"/>
@@ -2326,7 +2672,156 @@
       </w:rPr>
     </w:lvl>
   </w:abstractNum>
-  <w:abstractNum w:abstractNumId="10" w15:restartNumberingAfterBreak="0">
+  <w:abstractNum w:abstractNumId="12" w15:restartNumberingAfterBreak="0">
+    <w:nsid w:val="695E7B53"/>
+    <w:multiLevelType w:val="multilevel"/>
+    <w:tmpl w:val="FFE0D342"/>
+    <w:lvl w:ilvl="0">
+      <w:start w:val="1"/>
+      <w:numFmt w:val="bullet"/>
+      <w:lvlText w:val=""/>
+      <w:lvlJc w:val="left"/>
+      <w:pPr>
+        <w:tabs>
+          <w:tab w:val="num" w:pos="720"/>
+        </w:tabs>
+        <w:ind w:left="720" w:hanging="360"/>
+      </w:pPr>
+      <w:rPr>
+        <w:rFonts w:ascii="Symbol" w:hAnsi="Symbol" w:hint="default"/>
+        <w:sz w:val="20"/>
+      </w:rPr>
+    </w:lvl>
+    <w:lvl w:ilvl="1" w:tentative="1">
+      <w:start w:val="1"/>
+      <w:numFmt w:val="bullet"/>
+      <w:lvlText w:val="o"/>
+      <w:lvlJc w:val="left"/>
+      <w:pPr>
+        <w:tabs>
+          <w:tab w:val="num" w:pos="1440"/>
+        </w:tabs>
+        <w:ind w:left="1440" w:hanging="360"/>
+      </w:pPr>
+      <w:rPr>
+        <w:rFonts w:ascii="Courier New" w:hAnsi="Courier New" w:hint="default"/>
+        <w:sz w:val="20"/>
+      </w:rPr>
+    </w:lvl>
+    <w:lvl w:ilvl="2" w:tentative="1">
+      <w:start w:val="1"/>
+      <w:numFmt w:val="bullet"/>
+      <w:lvlText w:val=""/>
+      <w:lvlJc w:val="left"/>
+      <w:pPr>
+        <w:tabs>
+          <w:tab w:val="num" w:pos="2160"/>
+        </w:tabs>
+        <w:ind w:left="2160" w:hanging="360"/>
+      </w:pPr>
+      <w:rPr>
+        <w:rFonts w:ascii="Wingdings" w:hAnsi="Wingdings" w:hint="default"/>
+        <w:sz w:val="20"/>
+      </w:rPr>
+    </w:lvl>
+    <w:lvl w:ilvl="3" w:tentative="1">
+      <w:start w:val="1"/>
+      <w:numFmt w:val="bullet"/>
+      <w:lvlText w:val=""/>
+      <w:lvlJc w:val="left"/>
+      <w:pPr>
+        <w:tabs>
+          <w:tab w:val="num" w:pos="2880"/>
+        </w:tabs>
+        <w:ind w:left="2880" w:hanging="360"/>
+      </w:pPr>
+      <w:rPr>
+        <w:rFonts w:ascii="Wingdings" w:hAnsi="Wingdings" w:hint="default"/>
+        <w:sz w:val="20"/>
+      </w:rPr>
+    </w:lvl>
+    <w:lvl w:ilvl="4" w:tentative="1">
+      <w:start w:val="1"/>
+      <w:numFmt w:val="bullet"/>
+      <w:lvlText w:val=""/>
+      <w:lvlJc w:val="left"/>
+      <w:pPr>
+        <w:tabs>
+          <w:tab w:val="num" w:pos="3600"/>
+        </w:tabs>
+        <w:ind w:left="3600" w:hanging="360"/>
+      </w:pPr>
+      <w:rPr>
+        <w:rFonts w:ascii="Wingdings" w:hAnsi="Wingdings" w:hint="default"/>
+        <w:sz w:val="20"/>
+      </w:rPr>
+    </w:lvl>
+    <w:lvl w:ilvl="5" w:tentative="1">
+      <w:start w:val="1"/>
+      <w:numFmt w:val="bullet"/>
+      <w:lvlText w:val=""/>
+      <w:lvlJc w:val="left"/>
+      <w:pPr>
+        <w:tabs>
+          <w:tab w:val="num" w:pos="4320"/>
+        </w:tabs>
+        <w:ind w:left="4320" w:hanging="360"/>
+      </w:pPr>
+      <w:rPr>
+        <w:rFonts w:ascii="Wingdings" w:hAnsi="Wingdings" w:hint="default"/>
+        <w:sz w:val="20"/>
+      </w:rPr>
+    </w:lvl>
+    <w:lvl w:ilvl="6" w:tentative="1">
+      <w:start w:val="1"/>
+      <w:numFmt w:val="bullet"/>
+      <w:lvlText w:val=""/>
+      <w:lvlJc w:val="left"/>
+      <w:pPr>
+        <w:tabs>
+          <w:tab w:val="num" w:pos="5040"/>
+        </w:tabs>
+        <w:ind w:left="5040" w:hanging="360"/>
+      </w:pPr>
+      <w:rPr>
+        <w:rFonts w:ascii="Wingdings" w:hAnsi="Wingdings" w:hint="default"/>
+        <w:sz w:val="20"/>
+      </w:rPr>
+    </w:lvl>
+    <w:lvl w:ilvl="7" w:tentative="1">
+      <w:start w:val="1"/>
+      <w:numFmt w:val="bullet"/>
+      <w:lvlText w:val=""/>
+      <w:lvlJc w:val="left"/>
+      <w:pPr>
+        <w:tabs>
+          <w:tab w:val="num" w:pos="5760"/>
+        </w:tabs>
+        <w:ind w:left="5760" w:hanging="360"/>
+      </w:pPr>
+      <w:rPr>
+        <w:rFonts w:ascii="Wingdings" w:hAnsi="Wingdings" w:hint="default"/>
+        <w:sz w:val="20"/>
+      </w:rPr>
+    </w:lvl>
+    <w:lvl w:ilvl="8" w:tentative="1">
+      <w:start w:val="1"/>
+      <w:numFmt w:val="bullet"/>
+      <w:lvlText w:val=""/>
+      <w:lvlJc w:val="left"/>
+      <w:pPr>
+        <w:tabs>
+          <w:tab w:val="num" w:pos="6480"/>
+        </w:tabs>
+        <w:ind w:left="6480" w:hanging="360"/>
+      </w:pPr>
+      <w:rPr>
+        <w:rFonts w:ascii="Wingdings" w:hAnsi="Wingdings" w:hint="default"/>
+        <w:sz w:val="20"/>
+      </w:rPr>
+    </w:lvl>
+  </w:abstractNum>
+  <w:abstractNum w:abstractNumId="13" w15:restartNumberingAfterBreak="0">
     <w:nsid w:val="79CE191C"/>
     <w:multiLevelType w:val="multilevel"/>
     <w:tmpl w:val="F64C845E"/>
@@ -2440,16 +2935,16 @@
     </w:lvl>
   </w:abstractNum>
   <w:num w:numId="1" w16cid:durableId="695273825">
-    <w:abstractNumId w:val="3"/>
+    <w:abstractNumId w:val="4"/>
   </w:num>
   <w:num w:numId="2" w16cid:durableId="197012333">
+    <w:abstractNumId w:val="11"/>
+  </w:num>
+  <w:num w:numId="3" w16cid:durableId="1392922686">
     <w:abstractNumId w:val="9"/>
   </w:num>
-  <w:num w:numId="3" w16cid:durableId="1392922686">
-    <w:abstractNumId w:val="8"/>
-  </w:num>
   <w:num w:numId="4" w16cid:durableId="154348416">
-    <w:abstractNumId w:val="6"/>
+    <w:abstractNumId w:val="7"/>
     <w:lvlOverride w:ilvl="0">
       <w:startOverride w:val="1"/>
     </w:lvlOverride>
@@ -2479,25 +2974,34 @@
     </w:lvlOverride>
   </w:num>
   <w:num w:numId="5" w16cid:durableId="739014438">
-    <w:abstractNumId w:val="4"/>
+    <w:abstractNumId w:val="5"/>
   </w:num>
   <w:num w:numId="6" w16cid:durableId="1002584840">
-    <w:abstractNumId w:val="1"/>
+    <w:abstractNumId w:val="2"/>
   </w:num>
   <w:num w:numId="7" w16cid:durableId="444466293">
-    <w:abstractNumId w:val="7"/>
+    <w:abstractNumId w:val="8"/>
   </w:num>
   <w:num w:numId="8" w16cid:durableId="677074097">
     <w:abstractNumId w:val="0"/>
   </w:num>
   <w:num w:numId="9" w16cid:durableId="601567245">
-    <w:abstractNumId w:val="5"/>
+    <w:abstractNumId w:val="6"/>
   </w:num>
   <w:num w:numId="10" w16cid:durableId="411436390">
-    <w:abstractNumId w:val="2"/>
+    <w:abstractNumId w:val="3"/>
   </w:num>
   <w:num w:numId="11" w16cid:durableId="1422221331">
+    <w:abstractNumId w:val="13"/>
+  </w:num>
+  <w:num w:numId="12" w16cid:durableId="702825169">
     <w:abstractNumId w:val="10"/>
+  </w:num>
+  <w:num w:numId="13" w16cid:durableId="220144102">
+    <w:abstractNumId w:val="12"/>
+  </w:num>
+  <w:num w:numId="14" w16cid:durableId="2052682495">
+    <w:abstractNumId w:val="1"/>
   </w:num>
 </w:numbering>
 </file>
@@ -2900,7 +3404,7 @@
   <w:style w:type="paragraph" w:default="1" w:styleId="Normal">
     <w:name w:val="Normal"/>
     <w:qFormat/>
-    <w:rsid w:val="00B4216E"/>
+    <w:rsid w:val="004A0179"/>
     <w:pPr>
       <w:spacing w:after="0" w:line="240" w:lineRule="auto"/>
     </w:pPr>
@@ -3429,15 +3933,6 @@
 </file>
 
 <file path=customXml/item1.xml><?xml version="1.0" encoding="utf-8"?>
-<?mso-contentType ?>
-<FormTemplates xmlns="http://schemas.microsoft.com/sharepoint/v3/contenttype/forms">
-  <Display>DocumentLibraryForm</Display>
-  <Edit>DocumentLibraryForm</Edit>
-  <New>DocumentLibraryForm</New>
-</FormTemplates>
-</file>
-
-<file path=customXml/item2.xml><?xml version="1.0" encoding="utf-8"?>
 <ct:contentTypeSchema xmlns:ct="http://schemas.microsoft.com/office/2006/metadata/contentType" xmlns:ma="http://schemas.microsoft.com/office/2006/metadata/properties/metaAttributes" ct:_="" ma:_="" ma:contentTypeName="Document" ma:contentTypeID="0x010100319C9E26B1D72648A18F4404200D28A0" ma:contentTypeVersion="14" ma:contentTypeDescription="Create a new document." ma:contentTypeScope="" ma:versionID="92e0d19c320a7ab9c6f704a650054611">
   <xsd:schema xmlns:xsd="http://www.w3.org/2001/XMLSchema" xmlns:xs="http://www.w3.org/2001/XMLSchema" xmlns:p="http://schemas.microsoft.com/office/2006/metadata/properties" xmlns:ns3="3344fb26-d8d0-4ae9-b28d-1b9a240ccfb9" xmlns:ns4="2ebc7845-858b-4f3c-ba6d-7a6a203ce4fd" targetNamespace="http://schemas.microsoft.com/office/2006/metadata/properties" ma:root="true" ma:fieldsID="e6c0911d5e1e01f2e0371ff8889a02c5" ns3:_="" ns4:_="">
     <xsd:import namespace="3344fb26-d8d0-4ae9-b28d-1b9a240ccfb9"/>
@@ -3664,6 +4159,15 @@
 </ct:contentTypeSchema>
 </file>
 
+<file path=customXml/item2.xml><?xml version="1.0" encoding="utf-8"?>
+<?mso-contentType ?>
+<FormTemplates xmlns="http://schemas.microsoft.com/sharepoint/v3/contenttype/forms">
+  <Display>DocumentLibraryForm</Display>
+  <Edit>DocumentLibraryForm</Edit>
+  <New>DocumentLibraryForm</New>
+</FormTemplates>
+</file>
+
 <file path=customXml/item3.xml><?xml version="1.0" encoding="utf-8"?>
 <p:properties xmlns:p="http://schemas.microsoft.com/office/2006/metadata/properties" xmlns:xsi="http://www.w3.org/2001/XMLSchema-instance" xmlns:pc="http://schemas.microsoft.com/office/infopath/2007/PartnerControls">
   <documentManagement>
@@ -3673,14 +4177,6 @@
 </file>
 
 <file path=customXml/itemProps1.xml><?xml version="1.0" encoding="utf-8"?>
-<ds:datastoreItem xmlns:ds="http://schemas.openxmlformats.org/officeDocument/2006/customXml" ds:itemID="{3DF7C0AC-408F-4D10-9505-FAAB01C4DE8B}">
-  <ds:schemaRefs>
-    <ds:schemaRef ds:uri="http://schemas.microsoft.com/sharepoint/v3/contenttype/forms"/>
-  </ds:schemaRefs>
-</ds:datastoreItem>
-</file>
-
-<file path=customXml/itemProps2.xml><?xml version="1.0" encoding="utf-8"?>
 <ds:datastoreItem xmlns:ds="http://schemas.openxmlformats.org/officeDocument/2006/customXml" ds:itemID="{5CC911B3-8DA8-4604-BB50-C5997F141DF2}">
   <ds:schemaRefs>
     <ds:schemaRef ds:uri="http://schemas.microsoft.com/office/2006/metadata/contentType"/>
@@ -3699,6 +4195,14 @@
 </ds:datastoreItem>
 </file>
 
+<file path=customXml/itemProps2.xml><?xml version="1.0" encoding="utf-8"?>
+<ds:datastoreItem xmlns:ds="http://schemas.openxmlformats.org/officeDocument/2006/customXml" ds:itemID="{3DF7C0AC-408F-4D10-9505-FAAB01C4DE8B}">
+  <ds:schemaRefs>
+    <ds:schemaRef ds:uri="http://schemas.microsoft.com/sharepoint/v3/contenttype/forms"/>
+  </ds:schemaRefs>
+</ds:datastoreItem>
+</file>
+
 <file path=customXml/itemProps3.xml><?xml version="1.0" encoding="utf-8"?>
 <ds:datastoreItem xmlns:ds="http://schemas.openxmlformats.org/officeDocument/2006/customXml" ds:itemID="{DD2B40DC-BDC3-4032-B9DF-9AC375CFA993}">
   <ds:schemaRefs>

</xml_diff>